<commit_message>
Added new functions to documentation
Added details for stockHistory, setBuy, setSell, getBuy, getSell server calls.
</commit_message>
<xml_diff>
--- a/backend/Trading Wheels Backend Systems Documentation.docx
+++ b/backend/Trading Wheels Backend Systems Documentation.docx
@@ -492,65 +492,322 @@
       <w:r>
         <w:t>emailHash</w:t>
       </w:r>
+      <w:r>
+        <w:t xml:space="preserve">’ flag, or can pass in an asterisk (*) to retrieve all users. If all users a requested, a list formatted as firstname, surname, email in JSON format will be returned. If a specific user is requested, the </w:t>
+      </w:r>
+      <w:r>
+        <w:t>user’s</w:t>
+      </w:r>
+      <w:r>
+        <w:t xml:space="preserve"> data JSON and transaction history will be returned</w:t>
+      </w:r>
+      <w:r>
+        <w:t>.</w:t>
+      </w:r>
+    </w:p>
+    <w:p>
+      <w:r>
+        <w:t>If the request could not be complete, the server will return a ‘500: Internal Server Error’ http code.</w:t>
+      </w:r>
+    </w:p>
+    <w:p>
+      <w:pPr>
+        <w:pStyle w:val="ListParagraph"/>
+        <w:numPr>
+          <w:ilvl w:val="0"/>
+          <w:numId w:val="2"/>
+        </w:numPr>
+      </w:pPr>
+      <w:r>
+        <w:t>Stock History request (stockHistory\nasxCode\nstartDate\nendDate)</w:t>
+      </w:r>
+    </w:p>
+    <w:p>
+      <w:r>
+        <w:t>This function allows the user application to get a basic history for a particular stock code over a period of time. The user application sends an ASX code, followed by the start date (in the format yyyymmdd), followed by the end date (in the format yyyymmdd). The server will respond will “200” followed by a JSON array as a String containing the history data. Each JSON object in the array is in the format of {ASXCode, Date, Ask Price}. The function returns results for all dates between and including the start and end dates supplied. The Ask Price given is the ask price at close of trading (5:40PM) or for the last data point available in the case of the current day being requested.</w:t>
+      </w:r>
+    </w:p>
+    <w:p>
+      <w:pPr>
+        <w:pStyle w:val="ListParagraph"/>
+        <w:numPr>
+          <w:ilvl w:val="0"/>
+          <w:numId w:val="2"/>
+        </w:numPr>
+      </w:pPr>
+      <w:r>
+        <w:t>setBuy/setSell request (setX\nflatFee\npercentageFee)</w:t>
+      </w:r>
+    </w:p>
+    <w:p>
+      <w:r>
+        <w:t>This function will be reserved to admin accounts, and the front end application will restrict access to this function.</w:t>
+      </w:r>
+      <w:r>
+        <w:t xml:space="preserve"> When requested, this allows the admin to alter the brokers fee on sales and purchases. The </w:t>
+      </w:r>
+      <w:r>
+        <w:lastRenderedPageBreak/>
+        <w:t xml:space="preserve">flat value represent the flat fee on a transaction, and the percentage value represents the percentage fee on a transaction. Brokers fee is calculated as ‘transaction value’ * ‘percentage fee’ + ‘flat fee’. </w:t>
+      </w:r>
+    </w:p>
+    <w:p>
+      <w:pPr>
+        <w:pStyle w:val="ListParagraph"/>
+        <w:numPr>
+          <w:ilvl w:val="0"/>
+          <w:numId w:val="2"/>
+        </w:numPr>
+      </w:pPr>
+      <w:r>
+        <w:t>getBuy/getSell request (getX)</w:t>
+      </w:r>
+    </w:p>
+    <w:p>
+      <w:r>
+        <w:t xml:space="preserve">This function returns the current brokers fees values to the client program, relevant to the transaction type requested. These values are stored in the server program as a global variable. </w:t>
+      </w:r>
+    </w:p>
+    <w:p/>
+    <w:p>
+      <w:r>
+        <w:br w:type="page"/>
+      </w:r>
+    </w:p>
+    <w:p>
+      <w:pPr>
+        <w:pStyle w:val="Heading3"/>
+      </w:pPr>
+      <w:r>
+        <w:lastRenderedPageBreak/>
+        <w:t>Server calls summary</w:t>
+      </w:r>
+    </w:p>
+    <w:p>
+      <w:r>
+        <w:t>Call: login\nemailHash\npasswordHash</w:t>
+      </w:r>
+    </w:p>
+    <w:p>
+      <w:r>
+        <w:t>Successful return: userData.json\n’transaction’\npurchaseHistory.json\n’value’\nvalueHistory.json - as a string</w:t>
+      </w:r>
+    </w:p>
+    <w:p>
+      <w:r>
+        <w:t>Failure Return: 401</w:t>
+      </w:r>
+    </w:p>
+    <w:p/>
+    <w:p>
+      <w:r>
+        <w:t>Call: history\nemailHash\ntype</w:t>
+      </w:r>
+    </w:p>
+    <w:p>
+      <w:r>
+        <w:t>Successful return: *type*History.json - as a string</w:t>
+      </w:r>
+    </w:p>
+    <w:p>
+      <w:r>
+        <w:t>Failure Return: 500</w:t>
+      </w:r>
+    </w:p>
+    <w:p/>
+    <w:p>
+      <w:r>
+        <w:t>Call: register\npasswordHash\nfirstName\nsurname\nemailAddress</w:t>
+      </w:r>
+    </w:p>
+    <w:p>
+      <w:r>
+        <w:t>Successful return: 200</w:t>
+      </w:r>
+    </w:p>
+    <w:p>
+      <w:r>
+        <w:t>Failure Return: 500</w:t>
+      </w:r>
+    </w:p>
+    <w:p/>
+    <w:p>
+      <w:r>
+        <w:t>Call: save\nemailHash\nnewJson\ntransaction</w:t>
+      </w:r>
+    </w:p>
+    <w:p>
+      <w:r>
+        <w:t>Successful return: 200</w:t>
+      </w:r>
+    </w:p>
+    <w:p>
+      <w:r>
+        <w:t>Failure Return: 500</w:t>
+      </w:r>
+    </w:p>
+    <w:p/>
+    <w:p>
+      <w:r>
+        <w:t>Call: leaders\ntopVal\nnumVals</w:t>
+      </w:r>
+    </w:p>
+    <w:p>
+      <w:r>
+        <w:t>Successful return: leaders.json - as a String</w:t>
+      </w:r>
+    </w:p>
+    <w:p>
+      <w:r>
+        <w:t>Failure Return: 500</w:t>
+      </w:r>
+    </w:p>
+    <w:p/>
+    <w:p>
+      <w:r>
+        <w:t>Call</w:t>
+      </w:r>
+      <w:r>
+        <w:t>:</w:t>
+      </w:r>
+      <w:r>
+        <w:t xml:space="preserve"> getUser\n</w:t>
+      </w:r>
+      <w:r>
+        <w:t>emailHash</w:t>
+      </w:r>
+    </w:p>
+    <w:p>
+      <w:r>
+        <w:t>Successful return: data.json\npurchaseHistory.json - as a String</w:t>
+      </w:r>
+    </w:p>
+    <w:p>
+      <w:r>
+        <w:t>Failure Return: 500</w:t>
+      </w:r>
+    </w:p>
+    <w:p/>
+    <w:p>
+      <w:r>
+        <w:lastRenderedPageBreak/>
+        <w:t>Call</w:t>
+      </w:r>
+      <w:r>
+        <w:t>:</w:t>
+      </w:r>
+      <w:r>
+        <w:t xml:space="preserve"> getUser\n*</w:t>
+      </w:r>
+    </w:p>
+    <w:p>
+      <w:r>
+        <w:t>Successful return: a list of all users fName - sName - Email - as a String</w:t>
+      </w:r>
+    </w:p>
+    <w:p>
+      <w:r>
+        <w:t>Failure Return: 500</w:t>
+      </w:r>
+    </w:p>
+    <w:p/>
+    <w:p>
+      <w:r>
+        <w:t>Call:</w:t>
+      </w:r>
+      <w:r>
+        <w:t xml:space="preserve"> setBuy\nflatFee\npercentageFee</w:t>
+      </w:r>
+    </w:p>
+    <w:p>
+      <w:r>
+        <w:t xml:space="preserve">Successful return: </w:t>
+      </w:r>
+      <w:r>
+        <w:t>200</w:t>
+      </w:r>
+    </w:p>
+    <w:p>
+      <w:r>
+        <w:t>Failure Return: 4</w:t>
+      </w:r>
+      <w:r>
+        <w:t>00</w:t>
+      </w:r>
+    </w:p>
+    <w:p/>
+    <w:p>
+      <w:r>
+        <w:t>Call:</w:t>
+      </w:r>
+      <w:r>
+        <w:t xml:space="preserve"> setSell</w:t>
+      </w:r>
+      <w:r>
+        <w:t>\nflatFee\npercentageFee</w:t>
+      </w:r>
+    </w:p>
+    <w:p>
+      <w:r>
+        <w:t>Successful return: 200</w:t>
+      </w:r>
+    </w:p>
+    <w:p>
+      <w:r>
+        <w:t>Failure Return: 4</w:t>
+      </w:r>
+      <w:r>
+        <w:t>00</w:t>
+      </w:r>
+    </w:p>
+    <w:p/>
+    <w:p>
+      <w:r>
+        <w:t>Call:</w:t>
+      </w:r>
+      <w:r>
+        <w:t xml:space="preserve"> g</w:t>
+      </w:r>
+      <w:r>
+        <w:t>etBuy\n</w:t>
+      </w:r>
+    </w:p>
+    <w:p>
+      <w:r>
+        <w:t>Successful return: 200</w:t>
+      </w:r>
+      <w:r>
+        <w:t>\nflatBuyFee\nperBuyFee</w:t>
+      </w:r>
+    </w:p>
+    <w:p>
+      <w:r>
+        <w:t>Failure Return: 500</w:t>
+      </w:r>
+    </w:p>
+    <w:p/>
+    <w:p>
+      <w:r>
+        <w:t>Call: get</w:t>
+      </w:r>
+      <w:r>
+        <w:t>Sell</w:t>
+      </w:r>
+      <w:r>
+        <w:t>\n</w:t>
+      </w:r>
+    </w:p>
+    <w:p>
+      <w:r>
+        <w:t>Successful return: 200</w:t>
+      </w:r>
+      <w:r>
+        <w:t>\nflatSellFee\nperSell</w:t>
+      </w:r>
       <w:bookmarkStart w:id="0" w:name="_GoBack"/>
       <w:bookmarkEnd w:id="0"/>
       <w:r>
-        <w:t xml:space="preserve">’ flag, or can pass in an asterisk (*) to retrieve all users. If all users a requested, a list formatted as firstname, surname, email in JSON format will be returned. If a specific user is requested, the </w:t>
-      </w:r>
-      <w:r>
-        <w:t>user’s</w:t>
-      </w:r>
-      <w:r>
-        <w:t xml:space="preserve"> data JSON and transaction history will be returned</w:t>
-      </w:r>
-      <w:r>
-        <w:t>.</w:t>
-      </w:r>
-    </w:p>
-    <w:p>
-      <w:r>
-        <w:t>If the request could not be complete, the server will return a ‘500: Internal Server Error’ http code.</w:t>
-      </w:r>
-    </w:p>
-    <w:p/>
-    <w:p>
-      <w:r>
-        <w:br w:type="page"/>
-      </w:r>
-    </w:p>
-    <w:p>
-      <w:pPr>
-        <w:pStyle w:val="Heading3"/>
-      </w:pPr>
-      <w:r>
-        <w:lastRenderedPageBreak/>
-        <w:t>Server calls summary</w:t>
-      </w:r>
-    </w:p>
-    <w:p>
-      <w:r>
-        <w:t>Call: login\nemailHash\npasswordHash</w:t>
-      </w:r>
-    </w:p>
-    <w:p>
-      <w:r>
-        <w:t>Successful return: userData.json\n’transaction’\npurchaseHistory.json\n’value’\nvalueHistory.json - as a string</w:t>
-      </w:r>
-    </w:p>
-    <w:p>
-      <w:r>
-        <w:t>Failure Return: 401</w:t>
-      </w:r>
-    </w:p>
-    <w:p/>
-    <w:p>
-      <w:r>
-        <w:t>Call: history\nemailHash\ntype</w:t>
-      </w:r>
-    </w:p>
-    <w:p>
-      <w:r>
-        <w:t>Successful return: *type*History.json - as a string</w:t>
+        <w:t>Fee</w:t>
       </w:r>
     </w:p>
     <w:p>
@@ -559,95 +816,11 @@
       </w:r>
     </w:p>
     <w:p/>
-    <w:p>
-      <w:r>
-        <w:t>Call: register\npasswordHash\nfirstName\nsurname\nemailAddress</w:t>
-      </w:r>
-    </w:p>
-    <w:p>
-      <w:r>
-        <w:t>Successful return: 200</w:t>
-      </w:r>
-    </w:p>
-    <w:p>
-      <w:r>
-        <w:t>Failure Return: 500</w:t>
-      </w:r>
-    </w:p>
-    <w:p/>
-    <w:p>
-      <w:r>
-        <w:t>Call: save\nemailHash\nnewJson\ntransaction</w:t>
-      </w:r>
-    </w:p>
-    <w:p>
-      <w:r>
-        <w:t>Successful return: 200</w:t>
-      </w:r>
-    </w:p>
-    <w:p>
-      <w:r>
-        <w:t>Failure Return: 500</w:t>
-      </w:r>
-    </w:p>
-    <w:p/>
-    <w:p>
-      <w:r>
-        <w:t>Call: leaders\ntopVal\nnumVals</w:t>
-      </w:r>
-    </w:p>
-    <w:p>
-      <w:r>
-        <w:t>Successful return: leaders.json - as a String</w:t>
-      </w:r>
-    </w:p>
-    <w:p>
-      <w:r>
-        <w:t>Failure Return: 500</w:t>
-      </w:r>
-    </w:p>
-    <w:p/>
-    <w:p>
-      <w:r>
-        <w:t>Call getUser\n</w:t>
-      </w:r>
-      <w:r>
-        <w:t>emailHash</w:t>
-      </w:r>
-    </w:p>
-    <w:p>
-      <w:r>
-        <w:t>Successful return: data.json\npurchaseHistory.json - as a String</w:t>
-      </w:r>
-    </w:p>
-    <w:p>
-      <w:r>
-        <w:t>Failure Return: 500</w:t>
-      </w:r>
-    </w:p>
-    <w:p/>
-    <w:p>
-      <w:r>
-        <w:lastRenderedPageBreak/>
-        <w:t>Ca</w:t>
-      </w:r>
-      <w:r>
-        <w:t>ll getUser\n*</w:t>
-      </w:r>
-    </w:p>
-    <w:p>
-      <w:r>
-        <w:t xml:space="preserve">Successful return: </w:t>
-      </w:r>
-      <w:r>
-        <w:t>a list of all users fName - sName - Email - as a String</w:t>
-      </w:r>
-    </w:p>
-    <w:p>
-      <w:r>
-        <w:t>Failure Return: 500</w:t>
-      </w:r>
-    </w:p>
+    <w:p/>
+    <w:p/>
+    <w:p/>
+    <w:p/>
+    <w:p/>
     <w:p/>
     <w:p/>
     <w:p/>
@@ -779,7 +952,7 @@
   <w:abstractNum w:abstractNumId="1">
     <w:nsid w:val="5E1640A6"/>
     <w:multiLevelType w:val="hybridMultilevel"/>
-    <w:tmpl w:val="31562A42"/>
+    <w:tmpl w:val="843EA8C2"/>
     <w:lvl w:ilvl="0" w:tplc="04090001">
       <w:start w:val="1"/>
       <w:numFmt w:val="bullet"/>

</xml_diff>